<commit_message>
work for mpl and pandas
</commit_message>
<xml_diff>
--- a/ESP/Task2_Test_Log_Template.docx
+++ b/ESP/Task2_Test_Log_Template.docx
@@ -509,10 +509,6 @@
     </w:sectPr>
   </w:body>
 </w:document>
-</file>
-
-<file path=word/numbering.xml><?xml version="1.0" encoding="utf-8"?>
-<w:numbering xmlns:wpc="http://schemas.microsoft.com/office/word/2010/wordprocessingCanvas" xmlns:cx="http://schemas.microsoft.com/office/drawing/2014/chartex" xmlns:cx1="http://schemas.microsoft.com/office/drawing/2015/9/8/chartex" xmlns:cx2="http://schemas.microsoft.com/office/drawing/2015/10/21/chartex" xmlns:cx3="http://schemas.microsoft.com/office/drawing/2016/5/9/chartex" xmlns:cx4="http://schemas.microsoft.com/office/drawing/2016/5/10/chartex" xmlns:cx5="http://schemas.microsoft.com/office/drawing/2016/5/11/chartex" xmlns:cx6="http://schemas.microsoft.com/office/drawing/2016/5/12/chartex" xmlns:cx7="http://schemas.microsoft.com/office/drawing/2016/5/13/chartex" xmlns:cx8="http://schemas.microsoft.com/office/drawing/2016/5/14/chartex" xmlns:mc="http://schemas.openxmlformats.org/markup-compatibility/2006" xmlns:aink="http://schemas.microsoft.com/office/drawing/2016/ink" xmlns:am3d="http://schemas.microsoft.com/office/drawing/2017/model3d" xmlns:o="urn:schemas-microsoft-com:office:office" xmlns:oel="http://schemas.microsoft.com/office/2019/extlst" xmlns:r="http://schemas.openxmlformats.org/officeDocument/2006/relationships" xmlns:m="http://schemas.openxmlformats.org/officeDocument/2006/math" xmlns:v="urn:schemas-microsoft-com:vml" xmlns:wp14="http://schemas.microsoft.com/office/word/2010/wordprocessingDrawing" xmlns:wp="http://schemas.openxmlformats.org/drawingml/2006/wordprocessingDrawing" xmlns:w10="urn:schemas-microsoft-com:office:word" xmlns:w="http://schemas.openxmlformats.org/wordprocessingml/2006/main" xmlns:w14="http://schemas.microsoft.com/office/word/2010/wordml" xmlns:w15="http://schemas.microsoft.com/office/word/2012/wordml" xmlns:w16cex="http://schemas.microsoft.com/office/word/2018/wordml/cex" xmlns:w16cid="http://schemas.microsoft.com/office/word/2016/wordml/cid" xmlns:w16="http://schemas.microsoft.com/office/word/2018/wordml" xmlns:w16du="http://schemas.microsoft.com/office/word/2023/wordml/word16du" xmlns:w16sdtdh="http://schemas.microsoft.com/office/word/2020/wordml/sdtdatahash" xmlns:w16sdtfl="http://schemas.microsoft.com/office/word/2024/wordml/sdtformatlock" xmlns:w16se="http://schemas.microsoft.com/office/word/2015/wordml/symex" xmlns:wpg="http://schemas.microsoft.com/office/word/2010/wordprocessingGroup" xmlns:wpi="http://schemas.microsoft.com/office/word/2010/wordprocessingInk" xmlns:wne="http://schemas.microsoft.com/office/word/2006/wordml" xmlns:wps="http://schemas.microsoft.com/office/word/2010/wordprocessingShape" mc:Ignorable="w14 w15 w16se w16cid w16 w16cex w16sdtdh w16sdtfl w16du wp14"/>
 </file>
 
 <file path=word/styles.xml><?xml version="1.0" encoding="utf-8"?>
@@ -1298,21 +1294,6 @@
 </file>
 
 <file path=customXml/item1.xml><?xml version="1.0" encoding="utf-8"?>
-<p:properties xmlns:p="http://schemas.microsoft.com/office/2006/metadata/properties" xmlns:xsi="http://www.w3.org/2001/XMLSchema-instance" xmlns:pc="http://schemas.microsoft.com/office/infopath/2007/PartnerControls">
-  <documentManagement/>
-</p:properties>
-</file>
-
-<file path=customXml/item2.xml><?xml version="1.0" encoding="utf-8"?>
-<?mso-contentType ?>
-<FormTemplates xmlns="http://schemas.microsoft.com/sharepoint/v3/contenttype/forms">
-  <Display>DocumentLibraryForm</Display>
-  <Edit>DocumentLibraryForm</Edit>
-  <New>DocumentLibraryForm</New>
-</FormTemplates>
-</file>
-
-<file path=customXml/item3.xml><?xml version="1.0" encoding="utf-8"?>
 <ct:contentTypeSchema xmlns:ct="http://schemas.microsoft.com/office/2006/metadata/contentType" xmlns:ma="http://schemas.microsoft.com/office/2006/metadata/properties/metaAttributes" ct:_="" ma:_="" ma:contentTypeName="Document" ma:contentTypeID="0x010100FFF2910C5CDA294F8EB7F56086A0964F" ma:contentTypeVersion="3" ma:contentTypeDescription="Create a new document." ma:contentTypeScope="" ma:versionID="28dcda3ffbdb820d812283c3e8dd73ea">
   <xsd:schema xmlns:xsd="http://www.w3.org/2001/XMLSchema" xmlns:xs="http://www.w3.org/2001/XMLSchema" xmlns:p="http://schemas.microsoft.com/office/2006/metadata/properties" xmlns:ns2="41943e14-d32e-4732-b66d-be7a8fbbc9bd" targetNamespace="http://schemas.microsoft.com/office/2006/metadata/properties" ma:root="true" ma:fieldsID="6e1794dbdc386fc414c7bc72ccf195b3" ns2:_="">
     <xsd:import namespace="41943e14-d32e-4732-b66d-be7a8fbbc9bd"/>
@@ -1450,24 +1431,22 @@
 </ct:contentTypeSchema>
 </file>
 
-<file path=customXml/itemProps1.xml><?xml version="1.0" encoding="utf-8"?>
-<ds:datastoreItem xmlns:ds="http://schemas.openxmlformats.org/officeDocument/2006/customXml" ds:itemID="{502EC533-3B53-47ED-AF67-43DAF9977C28}">
-  <ds:schemaRefs>
-    <ds:schemaRef ds:uri="http://schemas.microsoft.com/office/2006/metadata/properties"/>
-    <ds:schemaRef ds:uri="http://schemas.microsoft.com/office/infopath/2007/PartnerControls"/>
-  </ds:schemaRefs>
-</ds:datastoreItem>
+<file path=customXml/item2.xml><?xml version="1.0" encoding="utf-8"?>
+<?mso-contentType ?>
+<FormTemplates xmlns="http://schemas.microsoft.com/sharepoint/v3/contenttype/forms">
+  <Display>DocumentLibraryForm</Display>
+  <Edit>DocumentLibraryForm</Edit>
+  <New>DocumentLibraryForm</New>
+</FormTemplates>
 </file>
 
-<file path=customXml/itemProps2.xml><?xml version="1.0" encoding="utf-8"?>
-<ds:datastoreItem xmlns:ds="http://schemas.openxmlformats.org/officeDocument/2006/customXml" ds:itemID="{28275244-6BD4-4DF9-AFEE-6513881E28EC}">
-  <ds:schemaRefs>
-    <ds:schemaRef ds:uri="http://schemas.microsoft.com/sharepoint/v3/contenttype/forms"/>
-  </ds:schemaRefs>
-</ds:datastoreItem>
+<file path=customXml/item3.xml><?xml version="1.0" encoding="utf-8"?>
+<p:properties xmlns:p="http://schemas.microsoft.com/office/2006/metadata/properties" xmlns:xsi="http://www.w3.org/2001/XMLSchema-instance" xmlns:pc="http://schemas.microsoft.com/office/infopath/2007/PartnerControls">
+  <documentManagement/>
+</p:properties>
 </file>
 
-<file path=customXml/itemProps3.xml><?xml version="1.0" encoding="utf-8"?>
+<file path=customXml/itemProps1.xml><?xml version="1.0" encoding="utf-8"?>
 <ds:datastoreItem xmlns:ds="http://schemas.openxmlformats.org/officeDocument/2006/customXml" ds:itemID="{3D6E18C1-F6DE-48A0-AD4C-C7B914C1EF2A}">
   <ds:schemaRefs>
     <ds:schemaRef ds:uri="http://schemas.microsoft.com/office/2006/metadata/contentType"/>
@@ -1483,4 +1462,21 @@
     <ds:schemaRef ds:uri="http://schemas.microsoft.com/internal/obd"/>
   </ds:schemaRefs>
 </ds:datastoreItem>
+</file>
+
+<file path=customXml/itemProps2.xml><?xml version="1.0" encoding="utf-8"?>
+<ds:datastoreItem xmlns:ds="http://schemas.openxmlformats.org/officeDocument/2006/customXml" ds:itemID="{28275244-6BD4-4DF9-AFEE-6513881E28EC}">
+  <ds:schemaRefs>
+    <ds:schemaRef ds:uri="http://schemas.microsoft.com/sharepoint/v3/contenttype/forms"/>
+  </ds:schemaRefs>
+</ds:datastoreItem>
+</file>
+
+<file path=customXml/itemProps3.xml><?xml version="1.0" encoding="utf-8"?>
+<ds:datastoreItem xmlns:ds="http://schemas.openxmlformats.org/officeDocument/2006/customXml" ds:itemID="{502EC533-3B53-47ED-AF67-43DAF9977C28}">
+  <ds:schemaRefs>
+    <ds:schemaRef ds:uri="http://schemas.microsoft.com/office/2006/metadata/properties"/>
+    <ds:schemaRef ds:uri="http://schemas.microsoft.com/office/infopath/2007/PartnerControls"/>
+  </ds:schemaRefs>
+</ds:datastoreItem>
 </file>
</xml_diff>